<commit_message>
*EDIT: Bsp zur Formulierung
</commit_message>
<xml_diff>
--- a/doc/pflichtenheft/Teil_Chris.docx
+++ b/doc/pflichtenheft/Teil_Chris.docx
@@ -1,6 +1,6 @@
 
 <file path=word/document.xml><?xml version="1.0" encoding="utf-8"?>
-<w:document xmlns:wpc="http://schemas.microsoft.com/office/word/2010/wordprocessingCanvas" xmlns:mc="http://schemas.openxmlformats.org/markup-compatibility/2006" xmlns:o="urn:schemas-microsoft-com:office:office" xmlns:r="http://schemas.openxmlformats.org/officeDocument/2006/relationships" xmlns:m="http://schemas.openxmlformats.org/officeDocument/2006/math" xmlns:v="urn:schemas-microsoft-com:vml" xmlns:wp14="http://schemas.microsoft.com/office/word/2010/wordprocessingDrawing" xmlns:wp="http://schemas.openxmlformats.org/drawingml/2006/wordprocessingDrawing" xmlns:w10="urn:schemas-microsoft-com:office:word" xmlns:w="http://schemas.openxmlformats.org/wordprocessingml/2006/main" xmlns:w14="http://schemas.microsoft.com/office/word/2010/wordml" xmlns:wpg="http://schemas.microsoft.com/office/word/2010/wordprocessingGroup" xmlns:wpi="http://schemas.microsoft.com/office/word/2010/wordprocessingInk" xmlns:wne="http://schemas.microsoft.com/office/word/2006/wordml" xmlns:wps="http://schemas.microsoft.com/office/word/2010/wordprocessingShape" mc:Ignorable="w14 wp14">
+<w:document xmlns:ve="http://schemas.openxmlformats.org/markup-compatibility/2006" xmlns:o="urn:schemas-microsoft-com:office:office" xmlns:r="http://schemas.openxmlformats.org/officeDocument/2006/relationships" xmlns:m="http://schemas.openxmlformats.org/officeDocument/2006/math" xmlns:v="urn:schemas-microsoft-com:vml" xmlns:wp="http://schemas.openxmlformats.org/drawingml/2006/wordprocessingDrawing" xmlns:w10="urn:schemas-microsoft-com:office:word" xmlns:w="http://schemas.openxmlformats.org/wordprocessingml/2006/main" xmlns:wne="http://schemas.microsoft.com/office/word/2006/wordml">
   <w:background w:color="FFFFFF"/>
   <w:body>
     <w:p>
@@ -14,13 +14,29 @@
     <w:p/>
     <w:p>
       <w:r>
-        <w:t>Das zu entwerfende Programm (UnivIS 2.0) hat folgende Qualitätsziele, die nachfolgend erläutert werden. Zunächst muss die Software eine korrekte Funktionalität aufweisen, d.</w:t>
+        <w:t xml:space="preserve">Das zu entwerfende Programm (UnivIS 2.0) hat folgende Qualitätsziele, die nachfolgend erläutert werden. Zunächst muss die Software eine </w:t>
+      </w:r>
+    </w:p>
+    <w:p>
+      <w:r>
+        <w:t xml:space="preserve">/Q10/ Das Programm muss </w:t>
+      </w:r>
+      <w:r>
+        <w:t>korrekte Funktionalität aufweisen, d.</w:t>
       </w:r>
       <w:r>
         <w:t xml:space="preserve"> </w:t>
       </w:r>
       <w:r>
-        <w:t>h. sie muss richtige Ergebnisse bei Eingaben und Ausgaben liefern. Zudem muss gewährleistet sein, dass die Daten sicher und vom Zugriff unberechtigter geschützt sind.</w:t>
+        <w:t xml:space="preserve">h. sie muss richtige Ergebnisse bei Eingaben und Ausgaben liefern. </w:t>
+      </w:r>
+    </w:p>
+    <w:p>
+      <w:r>
+        <w:t xml:space="preserve">/Q20/ </w:t>
+      </w:r>
+      <w:r>
+        <w:t>Zudem muss gewährleistet sein, dass die Daten sicher und vom Zugriff unberechtigter geschützt sind.</w:t>
       </w:r>
     </w:p>
     <w:p>
@@ -95,12 +111,12 @@
     </w:p>
     <w:p>
       <w:r>
+        <w:lastRenderedPageBreak/>
         <w:t>Hier soll u. a. getestet werden, ob der Live-Ticker auch alle Lehrveranstaltungen anzeigt, die in Kürze starten. Zudem soll geschaut werden, ob die Stundenplanausgabe die richtigen Inhalte ausgibt und diese anschließend in der PDF korrekt formatiert ausgegeben werden.</w:t>
       </w:r>
     </w:p>
     <w:p>
       <w:r>
-        <w:lastRenderedPageBreak/>
         <w:t xml:space="preserve"> </w:t>
       </w:r>
     </w:p>
@@ -157,7 +173,7 @@
 </file>
 
 <file path=word/endnotes.xml><?xml version="1.0" encoding="utf-8"?>
-<w:endnotes xmlns:wpc="http://schemas.microsoft.com/office/word/2010/wordprocessingCanvas" xmlns:mc="http://schemas.openxmlformats.org/markup-compatibility/2006" xmlns:o="urn:schemas-microsoft-com:office:office" xmlns:r="http://schemas.openxmlformats.org/officeDocument/2006/relationships" xmlns:m="http://schemas.openxmlformats.org/officeDocument/2006/math" xmlns:v="urn:schemas-microsoft-com:vml" xmlns:wp14="http://schemas.microsoft.com/office/word/2010/wordprocessingDrawing" xmlns:wp="http://schemas.openxmlformats.org/drawingml/2006/wordprocessingDrawing" xmlns:w10="urn:schemas-microsoft-com:office:word" xmlns:w="http://schemas.openxmlformats.org/wordprocessingml/2006/main" xmlns:w14="http://schemas.microsoft.com/office/word/2010/wordml" xmlns:wpg="http://schemas.microsoft.com/office/word/2010/wordprocessingGroup" xmlns:wpi="http://schemas.microsoft.com/office/word/2010/wordprocessingInk" xmlns:wne="http://schemas.microsoft.com/office/word/2006/wordml" xmlns:wps="http://schemas.microsoft.com/office/word/2010/wordprocessingShape" mc:Ignorable="w14 wp14">
+<w:endnotes xmlns:ve="http://schemas.openxmlformats.org/markup-compatibility/2006" xmlns:o="urn:schemas-microsoft-com:office:office" xmlns:r="http://schemas.openxmlformats.org/officeDocument/2006/relationships" xmlns:m="http://schemas.openxmlformats.org/officeDocument/2006/math" xmlns:v="urn:schemas-microsoft-com:vml" xmlns:wp="http://schemas.openxmlformats.org/drawingml/2006/wordprocessingDrawing" xmlns:w10="urn:schemas-microsoft-com:office:word" xmlns:w="http://schemas.openxmlformats.org/wordprocessingml/2006/main" xmlns:wne="http://schemas.microsoft.com/office/word/2006/wordml">
   <w:endnote w:type="separator" w:id="-1">
     <w:p>
       <w:pPr>
@@ -182,7 +198,7 @@
 </file>
 
 <file path=word/footnotes.xml><?xml version="1.0" encoding="utf-8"?>
-<w:footnotes xmlns:wpc="http://schemas.microsoft.com/office/word/2010/wordprocessingCanvas" xmlns:mc="http://schemas.openxmlformats.org/markup-compatibility/2006" xmlns:o="urn:schemas-microsoft-com:office:office" xmlns:r="http://schemas.openxmlformats.org/officeDocument/2006/relationships" xmlns:m="http://schemas.openxmlformats.org/officeDocument/2006/math" xmlns:v="urn:schemas-microsoft-com:vml" xmlns:wp14="http://schemas.microsoft.com/office/word/2010/wordprocessingDrawing" xmlns:wp="http://schemas.openxmlformats.org/drawingml/2006/wordprocessingDrawing" xmlns:w10="urn:schemas-microsoft-com:office:word" xmlns:w="http://schemas.openxmlformats.org/wordprocessingml/2006/main" xmlns:w14="http://schemas.microsoft.com/office/word/2010/wordml" xmlns:wpg="http://schemas.microsoft.com/office/word/2010/wordprocessingGroup" xmlns:wpi="http://schemas.microsoft.com/office/word/2010/wordprocessingInk" xmlns:wne="http://schemas.microsoft.com/office/word/2006/wordml" xmlns:wps="http://schemas.microsoft.com/office/word/2010/wordprocessingShape" mc:Ignorable="w14 wp14">
+<w:footnotes xmlns:ve="http://schemas.openxmlformats.org/markup-compatibility/2006" xmlns:o="urn:schemas-microsoft-com:office:office" xmlns:r="http://schemas.openxmlformats.org/officeDocument/2006/relationships" xmlns:m="http://schemas.openxmlformats.org/officeDocument/2006/math" xmlns:v="urn:schemas-microsoft-com:vml" xmlns:wp="http://schemas.openxmlformats.org/drawingml/2006/wordprocessingDrawing" xmlns:w10="urn:schemas-microsoft-com:office:word" xmlns:w="http://schemas.openxmlformats.org/wordprocessingml/2006/main" xmlns:wne="http://schemas.microsoft.com/office/word/2006/wordml">
   <w:footnote w:type="separator" w:id="-1">
     <w:p>
       <w:pPr>
@@ -207,7 +223,7 @@
 </file>
 
 <file path=word/numbering.xml><?xml version="1.0" encoding="utf-8"?>
-<w:numbering xmlns:wpc="http://schemas.microsoft.com/office/word/2010/wordprocessingCanvas" xmlns:mc="http://schemas.openxmlformats.org/markup-compatibility/2006" xmlns:o="urn:schemas-microsoft-com:office:office" xmlns:r="http://schemas.openxmlformats.org/officeDocument/2006/relationships" xmlns:m="http://schemas.openxmlformats.org/officeDocument/2006/math" xmlns:v="urn:schemas-microsoft-com:vml" xmlns:wp14="http://schemas.microsoft.com/office/word/2010/wordprocessingDrawing" xmlns:wp="http://schemas.openxmlformats.org/drawingml/2006/wordprocessingDrawing" xmlns:w10="urn:schemas-microsoft-com:office:word" xmlns:w="http://schemas.openxmlformats.org/wordprocessingml/2006/main" xmlns:w14="http://schemas.microsoft.com/office/word/2010/wordml" xmlns:wpg="http://schemas.microsoft.com/office/word/2010/wordprocessingGroup" xmlns:wpi="http://schemas.microsoft.com/office/word/2010/wordprocessingInk" xmlns:wne="http://schemas.microsoft.com/office/word/2006/wordml" xmlns:wps="http://schemas.microsoft.com/office/word/2010/wordprocessingShape" mc:Ignorable="w14 wp14">
+<w:numbering xmlns:ve="http://schemas.openxmlformats.org/markup-compatibility/2006" xmlns:o="urn:schemas-microsoft-com:office:office" xmlns:r="http://schemas.openxmlformats.org/officeDocument/2006/relationships" xmlns:m="http://schemas.openxmlformats.org/officeDocument/2006/math" xmlns:v="urn:schemas-microsoft-com:vml" xmlns:wp="http://schemas.openxmlformats.org/drawingml/2006/wordprocessingDrawing" xmlns:w10="urn:schemas-microsoft-com:office:word" xmlns:w="http://schemas.openxmlformats.org/wordprocessingml/2006/main" xmlns:wne="http://schemas.microsoft.com/office/word/2006/wordml">
   <w:abstractNum w:abstractNumId="0">
     <w:nsid w:val="0EA45A85"/>
     <w:multiLevelType w:val="multilevel"/>
@@ -1000,7 +1016,7 @@
 </file>
 
 <file path=word/styles.xml><?xml version="1.0" encoding="utf-8"?>
-<w:styles xmlns:mc="http://schemas.openxmlformats.org/markup-compatibility/2006" xmlns:r="http://schemas.openxmlformats.org/officeDocument/2006/relationships" xmlns:w="http://schemas.openxmlformats.org/wordprocessingml/2006/main" xmlns:w14="http://schemas.microsoft.com/office/word/2010/wordml" mc:Ignorable="w14">
+<w:styles xmlns:r="http://schemas.openxmlformats.org/officeDocument/2006/relationships" xmlns:w="http://schemas.openxmlformats.org/wordprocessingml/2006/main">
   <w:docDefaults>
     <w:rPrDefault>
       <w:rPr>
@@ -1157,6 +1173,7 @@
   </w:latentStyles>
   <w:style w:type="paragraph" w:default="1" w:styleId="Standard">
     <w:name w:val="Normal"/>
+    <w:rsid w:val="00502640"/>
     <w:pPr>
       <w:spacing w:after="0"/>
     </w:pPr>
@@ -1169,6 +1186,7 @@
     <w:name w:val="heading 1"/>
     <w:basedOn w:val="Standard"/>
     <w:next w:val="Standard"/>
+    <w:rsid w:val="00502640"/>
     <w:pPr>
       <w:spacing w:before="480" w:after="120"/>
       <w:outlineLvl w:val="0"/>
@@ -1182,6 +1200,7 @@
     <w:name w:val="heading 2"/>
     <w:basedOn w:val="Standard"/>
     <w:next w:val="Standard"/>
+    <w:rsid w:val="00502640"/>
     <w:pPr>
       <w:spacing w:before="360" w:after="80"/>
       <w:outlineLvl w:val="1"/>
@@ -1195,6 +1214,7 @@
     <w:name w:val="heading 3"/>
     <w:basedOn w:val="Standard"/>
     <w:next w:val="Standard"/>
+    <w:rsid w:val="00502640"/>
     <w:pPr>
       <w:spacing w:before="280" w:after="80"/>
       <w:outlineLvl w:val="2"/>
@@ -1209,6 +1229,7 @@
     <w:name w:val="heading 4"/>
     <w:basedOn w:val="Standard"/>
     <w:next w:val="Standard"/>
+    <w:rsid w:val="00502640"/>
     <w:pPr>
       <w:spacing w:before="240" w:after="40"/>
       <w:outlineLvl w:val="3"/>
@@ -1222,6 +1243,7 @@
     <w:name w:val="heading 5"/>
     <w:basedOn w:val="Standard"/>
     <w:next w:val="Standard"/>
+    <w:rsid w:val="00502640"/>
     <w:pPr>
       <w:spacing w:before="220" w:after="40"/>
       <w:outlineLvl w:val="4"/>
@@ -1236,6 +1258,7 @@
     <w:name w:val="heading 6"/>
     <w:basedOn w:val="Standard"/>
     <w:next w:val="Standard"/>
+    <w:rsid w:val="00502640"/>
     <w:pPr>
       <w:spacing w:before="200" w:after="40"/>
       <w:outlineLvl w:val="5"/>
@@ -1257,6 +1280,7 @@
     <w:uiPriority w:val="99"/>
     <w:semiHidden/>
     <w:unhideWhenUsed/>
+    <w:qFormat/>
     <w:tblPr>
       <w:tblInd w:w="0" w:type="dxa"/>
       <w:tblCellMar>
@@ -1277,6 +1301,7 @@
     <w:name w:val="Title"/>
     <w:basedOn w:val="Standard"/>
     <w:next w:val="Standard"/>
+    <w:rsid w:val="00502640"/>
     <w:pPr>
       <w:spacing w:before="480" w:after="120"/>
     </w:pPr>
@@ -1289,6 +1314,7 @@
     <w:name w:val="Subtitle"/>
     <w:basedOn w:val="Standard"/>
     <w:next w:val="Standard"/>
+    <w:rsid w:val="00502640"/>
     <w:pPr>
       <w:spacing w:before="360" w:after="80"/>
     </w:pPr>
@@ -1306,6 +1332,7 @@
     <w:uiPriority w:val="99"/>
     <w:semiHidden/>
     <w:unhideWhenUsed/>
+    <w:rsid w:val="00502640"/>
     <w:pPr>
       <w:spacing w:line="240" w:lineRule="auto"/>
     </w:pPr>
@@ -1320,6 +1347,7 @@
     <w:link w:val="Kommentartext"/>
     <w:uiPriority w:val="99"/>
     <w:semiHidden/>
+    <w:rsid w:val="00502640"/>
     <w:rPr>
       <w:rFonts w:ascii="Arial" w:eastAsia="Arial" w:hAnsi="Arial" w:cs="Arial"/>
       <w:color w:val="000000"/>
@@ -1333,6 +1361,7 @@
     <w:uiPriority w:val="99"/>
     <w:semiHidden/>
     <w:unhideWhenUsed/>
+    <w:rsid w:val="00502640"/>
     <w:rPr>
       <w:sz w:val="16"/>
       <w:szCs w:val="16"/>

</xml_diff>